<commit_message>
26 aug-- filling all lemma_root
</commit_message>
<xml_diff>
--- a/Student Cluster Analysis and LDA-20250714T173604Z-1-001/Student Cluster Analysis and LDA/LDA.docx
+++ b/Student Cluster Analysis and LDA-20250714T173604Z-1-001/Student Cluster Analysis and LDA/LDA.docx
@@ -2,6 +2,499 @@
 <file path=word/document.xml><?xml version="1.0" encoding="utf-8"?>
 <w:document xmlns:wpc="http://schemas.microsoft.com/office/word/2010/wordprocessingCanvas" xmlns:cx="http://schemas.microsoft.com/office/drawing/2014/chartex" xmlns:cx1="http://schemas.microsoft.com/office/drawing/2015/9/8/chartex" xmlns:cx2="http://schemas.microsoft.com/office/drawing/2015/10/21/chartex" xmlns:cx3="http://schemas.microsoft.com/office/drawing/2016/5/9/chartex" xmlns:cx4="http://schemas.microsoft.com/office/drawing/2016/5/10/chartex" xmlns:cx5="http://schemas.microsoft.com/office/drawing/2016/5/11/chartex" xmlns:cx6="http://schemas.microsoft.com/office/drawing/2016/5/12/chartex" xmlns:cx7="http://schemas.microsoft.com/office/drawing/2016/5/13/chartex" xmlns:cx8="http://schemas.microsoft.com/office/drawing/2016/5/14/chartex" xmlns:mc="http://schemas.openxmlformats.org/markup-compatibility/2006" xmlns:aink="http://schemas.microsoft.com/office/drawing/2016/ink" xmlns:am3d="http://schemas.microsoft.com/office/drawing/2017/model3d" xmlns:o="urn:schemas-microsoft-com:office:office" xmlns:oel="http://schemas.microsoft.com/office/2019/extlst" xmlns:r="http://schemas.openxmlformats.org/officeDocument/2006/relationships" xmlns:m="http://schemas.openxmlformats.org/officeDocument/2006/math" xmlns:v="urn:schemas-microsoft-com:vml" xmlns:wp14="http://schemas.microsoft.com/office/word/2010/wordprocessingDrawing" xmlns:wp="http://schemas.openxmlformats.org/drawingml/2006/wordprocessingDrawing" xmlns:w10="urn:schemas-microsoft-com:office:word" xmlns:w="http://schemas.openxmlformats.org/wordprocessingml/2006/main" xmlns:w14="http://schemas.microsoft.com/office/word/2010/wordml" xmlns:w15="http://schemas.microsoft.com/office/word/2012/wordml" xmlns:w16cex="http://schemas.microsoft.com/office/word/2018/wordml/cex" xmlns:w16cid="http://schemas.microsoft.com/office/word/2016/wordml/cid" xmlns:w16="http://schemas.microsoft.com/office/word/2018/wordml" xmlns:w16sdtdh="http://schemas.microsoft.com/office/word/2020/wordml/sdtdatahash" xmlns:w16se="http://schemas.microsoft.com/office/word/2015/wordml/symex" xmlns:wpg="http://schemas.microsoft.com/office/word/2010/wordprocessingGroup" xmlns:wpi="http://schemas.microsoft.com/office/word/2010/wordprocessingInk" xmlns:wne="http://schemas.microsoft.com/office/word/2006/wordml" xmlns:wps="http://schemas.microsoft.com/office/word/2010/wordprocessingShape" mc:Ignorable="w14 w15 w16se w16cid w16 w16cex w16sdtdh wp14">
   <w:body>
+    <w:p>
+      <w:pPr>
+        <w:pStyle w:val="Heading1"/>
+      </w:pPr>
+      <w:r>
+        <w:t>Changelog: 26 Aug 2025</w:t>
+      </w:r>
+    </w:p>
+    <w:p>
+      <w:r>
+        <w:t xml:space="preserve">There are many missing </w:t>
+      </w:r>
+      <w:proofErr w:type="spellStart"/>
+      <w:r>
+        <w:t>lemma_root</w:t>
+      </w:r>
+      <w:proofErr w:type="spellEnd"/>
+      <w:r>
+        <w:t xml:space="preserve"> values in “</w:t>
+      </w:r>
+      <w:r>
+        <w:t>df_keywords_final.csv</w:t>
+      </w:r>
+      <w:r>
+        <w:t>”:</w:t>
+      </w:r>
+    </w:p>
+    <w:p>
+      <w:pPr>
+        <w:pStyle w:val="ListParagraph"/>
+        <w:numPr>
+          <w:ilvl w:val="0"/>
+          <w:numId w:val="51"/>
+        </w:numPr>
+      </w:pPr>
+      <w:r>
+        <w:t xml:space="preserve">Looks like Some </w:t>
+      </w:r>
+      <w:proofErr w:type="spellStart"/>
+      <w:r>
+        <w:t>desriptions</w:t>
+      </w:r>
+      <w:proofErr w:type="spellEnd"/>
+      <w:r>
+        <w:t xml:space="preserve"> are missing.</w:t>
+      </w:r>
+    </w:p>
+    <w:p>
+      <w:pPr>
+        <w:pStyle w:val="ListParagraph"/>
+        <w:numPr>
+          <w:ilvl w:val="1"/>
+          <w:numId w:val="51"/>
+        </w:numPr>
+      </w:pPr>
+      <w:r>
+        <w:t>Looking at the same course in other years and filling in the description manually using XLOOKUP</w:t>
+      </w:r>
+      <w:r>
+        <w:t xml:space="preserve"> (filtered for blank lemma root</w:t>
+      </w:r>
+      <w:r>
+        <w:t xml:space="preserve"> (22059)</w:t>
+      </w:r>
+      <w:r>
+        <w:t xml:space="preserve"> and blank descriptions)</w:t>
+      </w:r>
+    </w:p>
+    <w:p>
+      <w:pPr>
+        <w:pStyle w:val="ListParagraph"/>
+        <w:numPr>
+          <w:ilvl w:val="2"/>
+          <w:numId w:val="51"/>
+        </w:numPr>
+      </w:pPr>
+      <w:r>
+        <w:t xml:space="preserve">Also doing XLOOKUP for </w:t>
+      </w:r>
+      <w:proofErr w:type="spellStart"/>
+      <w:r>
+        <w:t>lemma_root</w:t>
+      </w:r>
+      <w:proofErr w:type="spellEnd"/>
+      <w:r>
+        <w:t xml:space="preserve"> to see if some of these courses already have tagged lemma root from other years</w:t>
+      </w:r>
+      <w:r>
+        <w:t xml:space="preserve"> (because other year ones had description, and so they must also have a lemma root</w:t>
+      </w:r>
+      <w:proofErr w:type="gramStart"/>
+      <w:r>
+        <w:t>.)</w:t>
+      </w:r>
+      <w:r>
+        <w:t>---</w:t>
+      </w:r>
+      <w:proofErr w:type="gramEnd"/>
+      <w:r>
+        <w:t xml:space="preserve"> these are on a separate sheet (“</w:t>
+      </w:r>
+      <w:proofErr w:type="spellStart"/>
+      <w:r>
+        <w:t>missing_desc_blank_lemma_root</w:t>
+      </w:r>
+      <w:proofErr w:type="spellEnd"/>
+      <w:r>
+        <w:t xml:space="preserve">”)—I used these </w:t>
+      </w:r>
+      <w:proofErr w:type="spellStart"/>
+      <w:r>
+        <w:t>lookedup</w:t>
+      </w:r>
+      <w:proofErr w:type="spellEnd"/>
+      <w:r>
+        <w:t xml:space="preserve"> values to then fill up the original sheet of df_keywords_final.csv</w:t>
+      </w:r>
+    </w:p>
+    <w:p>
+      <w:pPr>
+        <w:pStyle w:val="ListParagraph"/>
+        <w:numPr>
+          <w:ilvl w:val="2"/>
+          <w:numId w:val="51"/>
+        </w:numPr>
+      </w:pPr>
+      <w:r>
+        <w:t>Successfully tagged 4738 descriptions and lemma root</w:t>
+      </w:r>
+      <w:r>
+        <w:t xml:space="preserve">—so all the </w:t>
+      </w:r>
+      <w:r>
+        <w:t>ones</w:t>
+      </w:r>
+      <w:r>
+        <w:t xml:space="preserve"> with a description now have lemma root..</w:t>
+      </w:r>
+      <w:r>
+        <w:t>. Now—those that remain = 22059-4738 = 17,321</w:t>
+      </w:r>
+    </w:p>
+    <w:p>
+      <w:pPr>
+        <w:pStyle w:val="ListParagraph"/>
+        <w:numPr>
+          <w:ilvl w:val="3"/>
+          <w:numId w:val="51"/>
+        </w:numPr>
+      </w:pPr>
+      <w:r>
+        <w:t xml:space="preserve">Some (2800) among the 17321 have a top 20 </w:t>
+      </w:r>
+      <w:proofErr w:type="spellStart"/>
+      <w:r>
+        <w:t>yaked</w:t>
+      </w:r>
+      <w:proofErr w:type="spellEnd"/>
+      <w:r>
+        <w:t xml:space="preserve"> list, but no lemma root- perhaps because none of the keywords are in our </w:t>
+      </w:r>
+      <w:proofErr w:type="spellStart"/>
+      <w:r>
+        <w:t>keep_map</w:t>
+      </w:r>
+      <w:proofErr w:type="spellEnd"/>
+      <w:r>
+        <w:t xml:space="preserve">—consider taking the top 1 for these. </w:t>
+      </w:r>
+    </w:p>
+    <w:p>
+      <w:pPr>
+        <w:pStyle w:val="ListParagraph"/>
+        <w:numPr>
+          <w:ilvl w:val="3"/>
+          <w:numId w:val="51"/>
+        </w:numPr>
+      </w:pPr>
+      <w:r>
+        <w:t>For the remaining 14521:</w:t>
+      </w:r>
+    </w:p>
+    <w:p>
+      <w:pPr>
+        <w:pStyle w:val="ListParagraph"/>
+        <w:numPr>
+          <w:ilvl w:val="4"/>
+          <w:numId w:val="51"/>
+        </w:numPr>
+      </w:pPr>
+      <w:r>
+        <w:t xml:space="preserve">Need to </w:t>
+      </w:r>
+      <w:proofErr w:type="spellStart"/>
+      <w:r>
+        <w:t>yake</w:t>
+      </w:r>
+      <w:proofErr w:type="spellEnd"/>
+      <w:r>
+        <w:t xml:space="preserve"> the </w:t>
+      </w:r>
+      <w:proofErr w:type="spellStart"/>
+      <w:r>
+        <w:t>clean_name</w:t>
+      </w:r>
+      <w:proofErr w:type="spellEnd"/>
+      <w:r>
+        <w:t xml:space="preserve"> and get</w:t>
+      </w:r>
+      <w:r>
+        <w:t xml:space="preserve"> the top </w:t>
+      </w:r>
+      <w:proofErr w:type="gramStart"/>
+      <w:r>
+        <w:t xml:space="preserve">word </w:t>
+      </w:r>
+      <w:r>
+        <w:t xml:space="preserve"> </w:t>
+      </w:r>
+      <w:r>
+        <w:rPr>
+          <w:strike/>
+        </w:rPr>
+        <w:t>out</w:t>
+      </w:r>
+      <w:proofErr w:type="gramEnd"/>
+      <w:r>
+        <w:rPr>
+          <w:strike/>
+        </w:rPr>
+        <w:t xml:space="preserve"> just the word that is in the “</w:t>
+      </w:r>
+      <w:proofErr w:type="spellStart"/>
+      <w:r>
+        <w:rPr>
+          <w:strike/>
+        </w:rPr>
+        <w:t>keep_map</w:t>
+      </w:r>
+      <w:proofErr w:type="spellEnd"/>
+      <w:r>
+        <w:rPr>
+          <w:strike/>
+        </w:rPr>
+        <w:t>”</w:t>
+      </w:r>
+      <w:r>
+        <w:rPr>
+          <w:strike/>
+        </w:rPr>
+        <w:t xml:space="preserve">, </w:t>
+      </w:r>
+      <w:r>
+        <w:t>THEN:</w:t>
+      </w:r>
+      <w:r>
+        <w:t xml:space="preserve"> </w:t>
+      </w:r>
+    </w:p>
+    <w:p>
+      <w:pPr>
+        <w:pStyle w:val="ListParagraph"/>
+        <w:numPr>
+          <w:ilvl w:val="5"/>
+          <w:numId w:val="51"/>
+        </w:numPr>
+      </w:pPr>
+      <w:r>
+        <w:t xml:space="preserve"> </w:t>
+      </w:r>
+      <w:proofErr w:type="spellStart"/>
+      <w:r>
+        <w:t>lemma_root</w:t>
+      </w:r>
+      <w:proofErr w:type="spellEnd"/>
+      <w:r>
+        <w:t xml:space="preserve"> that </w:t>
+      </w:r>
+      <w:r>
+        <w:t xml:space="preserve">top </w:t>
+      </w:r>
+      <w:r>
+        <w:t>wor</w:t>
+      </w:r>
+      <w:r>
+        <w:t>d</w:t>
+      </w:r>
+      <w:r>
+        <w:t>.</w:t>
+      </w:r>
+      <w:r>
+        <w:t xml:space="preserve"> </w:t>
+      </w:r>
+      <w:proofErr w:type="spellStart"/>
+      <w:r>
+        <w:t>Keep_map</w:t>
+      </w:r>
+      <w:proofErr w:type="spellEnd"/>
+      <w:r>
+        <w:t xml:space="preserve"> doesn’t matter anymore.</w:t>
+      </w:r>
+    </w:p>
+    <w:p>
+      <w:pPr>
+        <w:pStyle w:val="ListParagraph"/>
+        <w:numPr>
+          <w:ilvl w:val="5"/>
+          <w:numId w:val="51"/>
+        </w:numPr>
+      </w:pPr>
+      <w:r>
+        <w:t>(</w:t>
+      </w:r>
+      <w:proofErr w:type="gramStart"/>
+      <w:r>
+        <w:t>Basically</w:t>
+      </w:r>
+      <w:proofErr w:type="gramEnd"/>
+      <w:r>
+        <w:t xml:space="preserve"> do the same thing we did on description but with the “</w:t>
+      </w:r>
+      <w:proofErr w:type="spellStart"/>
+      <w:r>
+        <w:t>Clean_name</w:t>
+      </w:r>
+      <w:proofErr w:type="spellEnd"/>
+      <w:r>
+        <w:t xml:space="preserve">” for the ones with blank in df_keywords_final.csv—as I extracted the names a descriptions manually.  </w:t>
+      </w:r>
+      <w:r>
+        <w:t>Only difference is, we don’t care if the words are in keep map anymore.)</w:t>
+      </w:r>
+      <w:r>
+        <w:t>—final fallback.</w:t>
+      </w:r>
+    </w:p>
+    <w:p>
+      <w:pPr>
+        <w:pStyle w:val="ListParagraph"/>
+        <w:numPr>
+          <w:ilvl w:val="0"/>
+          <w:numId w:val="51"/>
+        </w:numPr>
+      </w:pPr>
+      <w:r>
+        <w:t xml:space="preserve">Looks like some </w:t>
+      </w:r>
+      <w:proofErr w:type="spellStart"/>
+      <w:r>
+        <w:t>coursenames</w:t>
+      </w:r>
+      <w:proofErr w:type="spellEnd"/>
+      <w:r>
+        <w:t xml:space="preserve"> are missing</w:t>
+      </w:r>
+    </w:p>
+    <w:p>
+      <w:pPr>
+        <w:pStyle w:val="ListParagraph"/>
+        <w:numPr>
+          <w:ilvl w:val="1"/>
+          <w:numId w:val="51"/>
+        </w:numPr>
+      </w:pPr>
+      <w:r>
+        <w:t xml:space="preserve">Taking the SIS name as they haven’t been picked up for some </w:t>
+      </w:r>
+      <w:proofErr w:type="gramStart"/>
+      <w:r>
+        <w:t>courses.</w:t>
+      </w:r>
+      <w:r>
+        <w:t>—</w:t>
+      </w:r>
+      <w:proofErr w:type="gramEnd"/>
+      <w:r>
+        <w:t>adding it to “</w:t>
+      </w:r>
+      <w:proofErr w:type="spellStart"/>
+      <w:r>
+        <w:t>combined_name_x</w:t>
+      </w:r>
+      <w:proofErr w:type="spellEnd"/>
+      <w:r>
+        <w:t>” and “</w:t>
+      </w:r>
+      <w:proofErr w:type="spellStart"/>
+      <w:r>
+        <w:t>clean_name</w:t>
+      </w:r>
+      <w:proofErr w:type="spellEnd"/>
+      <w:r>
+        <w:t>” in df_keywords_final.csv</w:t>
+      </w:r>
+    </w:p>
+    <w:p>
+      <w:r>
+        <w:t xml:space="preserve">I’m doing this manually as I don’t want to run the </w:t>
+      </w:r>
+      <w:proofErr w:type="spellStart"/>
+      <w:r>
+        <w:t>yake</w:t>
+      </w:r>
+      <w:proofErr w:type="spellEnd"/>
+      <w:r>
+        <w:t xml:space="preserve"> and </w:t>
+      </w:r>
+      <w:proofErr w:type="spellStart"/>
+      <w:r>
+        <w:t>lemmanization</w:t>
+      </w:r>
+      <w:proofErr w:type="spellEnd"/>
+      <w:r>
+        <w:t xml:space="preserve"> again as it’s very time consuming. Might as well work with what I already have to extract them manually as it should be easy enough.</w:t>
+      </w:r>
+    </w:p>
+    <w:p>
+      <w:r>
+        <w:lastRenderedPageBreak/>
+        <w:t xml:space="preserve">Final dataset with all </w:t>
+      </w:r>
+      <w:proofErr w:type="spellStart"/>
+      <w:r>
+        <w:t>lemma_roots</w:t>
+      </w:r>
+      <w:proofErr w:type="spellEnd"/>
+      <w:r>
+        <w:t xml:space="preserve"> filled (No Nans): </w:t>
+      </w:r>
+      <w:r>
+        <w:rPr>
+          <w:highlight w:val="green"/>
+        </w:rPr>
+        <w:t>/content/drive/</w:t>
+      </w:r>
+      <w:proofErr w:type="spellStart"/>
+      <w:r>
+        <w:rPr>
+          <w:highlight w:val="green"/>
+        </w:rPr>
+        <w:t>MyDrive</w:t>
+      </w:r>
+      <w:proofErr w:type="spellEnd"/>
+      <w:r>
+        <w:rPr>
+          <w:highlight w:val="green"/>
+        </w:rPr>
+        <w:t>/CBS/CBS-</w:t>
+      </w:r>
+      <w:proofErr w:type="spellStart"/>
+      <w:r>
+        <w:rPr>
+          <w:highlight w:val="green"/>
+        </w:rPr>
+        <w:t>Github</w:t>
+      </w:r>
+      <w:proofErr w:type="spellEnd"/>
+      <w:r>
+        <w:rPr>
+          <w:highlight w:val="green"/>
+        </w:rPr>
+        <w:t xml:space="preserve">-DND/Student Cluster Analysis and LDA-20250714T173604Z-1-001/Student Cluster Analysis and LDA/Student Cluster Analysis </w:t>
+      </w:r>
+      <w:proofErr w:type="spellStart"/>
+      <w:r>
+        <w:rPr>
+          <w:highlight w:val="green"/>
+        </w:rPr>
+        <w:t>GDrive</w:t>
+      </w:r>
+      <w:proofErr w:type="spellEnd"/>
+      <w:r>
+        <w:rPr>
+          <w:highlight w:val="green"/>
+        </w:rPr>
+        <w:t xml:space="preserve">/FINAL </w:t>
+      </w:r>
+      <w:proofErr w:type="spellStart"/>
+      <w:r>
+        <w:rPr>
+          <w:highlight w:val="green"/>
+        </w:rPr>
+        <w:t>df_keywords_final</w:t>
+      </w:r>
+      <w:proofErr w:type="spellEnd"/>
+      <w:r>
+        <w:rPr>
+          <w:highlight w:val="green"/>
+        </w:rPr>
+        <w:t xml:space="preserve"> (No Nan).csv"</w:t>
+      </w:r>
+    </w:p>
+    <w:p/>
     <w:p/>
     <w:p>
       <w:pPr>
@@ -154,7 +647,7 @@
     <w:p>
       <w:r>
         <w:pict w14:anchorId="1BE383EE">
-          <v:rect id="_x0000_i1532" style="width:0;height:1.5pt" o:hralign="center" o:hrstd="t" o:hr="t" fillcolor="#a0a0a0" stroked="f"/>
+          <v:rect id="_x0000_i1025" style="width:0;height:1.5pt" o:hralign="center" o:hrstd="t" o:hr="t" fillcolor="#a0a0a0" stroked="f"/>
         </w:pict>
       </w:r>
     </w:p>
@@ -256,7 +749,7 @@
     <w:p>
       <w:r>
         <w:pict w14:anchorId="0248F803">
-          <v:rect id="_x0000_i1533" style="width:0;height:1.5pt" o:hralign="center" o:hrstd="t" o:hr="t" fillcolor="#a0a0a0" stroked="f"/>
+          <v:rect id="_x0000_i1026" style="width:0;height:1.5pt" o:hralign="center" o:hrstd="t" o:hr="t" fillcolor="#a0a0a0" stroked="f"/>
         </w:pict>
       </w:r>
     </w:p>
@@ -287,6 +780,7 @@
           <w:b/>
           <w:bCs/>
         </w:rPr>
+        <w:lastRenderedPageBreak/>
         <w:t>Enrollments (Excel)</w:t>
       </w:r>
       <w:r>
@@ -322,7 +816,6 @@
           <w:b/>
           <w:bCs/>
         </w:rPr>
-        <w:lastRenderedPageBreak/>
         <w:t>Course descriptions (CSV)</w:t>
       </w:r>
       <w:r>
@@ -449,7 +942,7 @@
     <w:p>
       <w:r>
         <w:pict w14:anchorId="445F478F">
-          <v:rect id="_x0000_i1534" style="width:0;height:1.5pt" o:hralign="center" o:hrstd="t" o:hr="t" fillcolor="#a0a0a0" stroked="f"/>
+          <v:rect id="_x0000_i1027" style="width:0;height:1.5pt" o:hralign="center" o:hrstd="t" o:hr="t" fillcolor="#a0a0a0" stroked="f"/>
         </w:pict>
       </w:r>
     </w:p>
@@ -722,6 +1215,7 @@
         </w:numPr>
       </w:pPr>
       <w:r>
+        <w:lastRenderedPageBreak/>
         <w:t xml:space="preserve">/.../Student Cluster Analysis </w:t>
       </w:r>
       <w:proofErr w:type="spellStart"/>
@@ -741,7 +1235,6 @@
         </w:numPr>
       </w:pPr>
       <w:r>
-        <w:lastRenderedPageBreak/>
         <w:t xml:space="preserve">/.../Student Cluster Analysis </w:t>
       </w:r>
       <w:proofErr w:type="spellStart"/>
@@ -802,7 +1295,7 @@
     <w:p>
       <w:r>
         <w:pict w14:anchorId="164902D5">
-          <v:rect id="_x0000_i1535" style="width:0;height:1.5pt" o:hralign="center" o:hrstd="t" o:hr="t" fillcolor="#a0a0a0" stroked="f"/>
+          <v:rect id="_x0000_i1028" style="width:0;height:1.5pt" o:hralign="center" o:hrstd="t" o:hr="t" fillcolor="#a0a0a0" stroked="f"/>
         </w:pict>
       </w:r>
     </w:p>
@@ -992,7 +1485,7 @@
     <w:p>
       <w:r>
         <w:pict w14:anchorId="09FE739C">
-          <v:rect id="_x0000_i1536" style="width:0;height:1.5pt" o:hralign="center" o:hrstd="t" o:hr="t" fillcolor="#a0a0a0" stroked="f"/>
+          <v:rect id="_x0000_i1029" style="width:0;height:1.5pt" o:hralign="center" o:hrstd="t" o:hr="t" fillcolor="#a0a0a0" stroked="f"/>
         </w:pict>
       </w:r>
     </w:p>
@@ -1162,6 +1655,7 @@
         </w:numPr>
       </w:pPr>
       <w:r>
+        <w:lastRenderedPageBreak/>
         <w:t>If a canonical keyword exists → keep it.</w:t>
       </w:r>
     </w:p>
@@ -1171,7 +1665,6 @@
           <w:b/>
           <w:bCs/>
         </w:rPr>
-        <w:lastRenderedPageBreak/>
         <w:t>B. NEW fallback (description YAKE, ranked &amp; widened)</w:t>
       </w:r>
       <w:r>
@@ -1725,6 +2218,7 @@
         </w:numPr>
       </w:pPr>
       <w:r>
+        <w:lastRenderedPageBreak/>
         <w:t>desc_yake_top20 — list[str] or None</w:t>
       </w:r>
     </w:p>
@@ -1736,7 +2230,6 @@
         </w:numPr>
       </w:pPr>
       <w:r>
-        <w:lastRenderedPageBreak/>
         <w:t>keyword — final canonical keyword after fallback logic (lowercased)</w:t>
       </w:r>
     </w:p>
@@ -1759,7 +2252,7 @@
     <w:p>
       <w:r>
         <w:pict w14:anchorId="01A5CD11">
-          <v:rect id="_x0000_i1537" style="width:0;height:1.5pt" o:hralign="center" o:hrstd="t" o:hr="t" fillcolor="#a0a0a0" stroked="f"/>
+          <v:rect id="_x0000_i1030" style="width:0;height:1.5pt" o:hralign="center" o:hrstd="t" o:hr="t" fillcolor="#a0a0a0" stroked="f"/>
         </w:pict>
       </w:r>
     </w:p>
@@ -1890,7 +2383,7 @@
     <w:p>
       <w:r>
         <w:pict w14:anchorId="50B8AACA">
-          <v:rect id="_x0000_i1538" style="width:0;height:1.5pt" o:hralign="center" o:hrstd="t" o:hr="t" fillcolor="#a0a0a0" stroked="f"/>
+          <v:rect id="_x0000_i1031" style="width:0;height:1.5pt" o:hralign="center" o:hrstd="t" o:hr="t" fillcolor="#a0a0a0" stroked="f"/>
         </w:pict>
       </w:r>
     </w:p>
@@ -1934,7 +2427,7 @@
     <w:p>
       <w:r>
         <w:pict w14:anchorId="577CE844">
-          <v:rect id="_x0000_i1539" style="width:0;height:1.5pt" o:hralign="center" o:hrstd="t" o:hr="t" fillcolor="#a0a0a0" stroked="f"/>
+          <v:rect id="_x0000_i1032" style="width:0;height:1.5pt" o:hralign="center" o:hrstd="t" o:hr="t" fillcolor="#a0a0a0" stroked="f"/>
         </w:pict>
       </w:r>
     </w:p>
@@ -2231,7 +2724,7 @@
     <w:p>
       <w:r>
         <w:pict w14:anchorId="6DE758AF">
-          <v:rect id="_x0000_i1540" style="width:0;height:1.5pt" o:hralign="center" o:hrstd="t" o:hr="t" fillcolor="#a0a0a0" stroked="f"/>
+          <v:rect id="_x0000_i1033" style="width:0;height:1.5pt" o:hralign="center" o:hrstd="t" o:hr="t" fillcolor="#a0a0a0" stroked="f"/>
         </w:pict>
       </w:r>
     </w:p>
@@ -2436,7 +2929,7 @@
     <w:p>
       <w:r>
         <w:pict w14:anchorId="5F422590">
-          <v:rect id="_x0000_i1541" style="width:0;height:1.5pt" o:hralign="center" o:hrstd="t" o:hr="t" fillcolor="#a0a0a0" stroked="f"/>
+          <v:rect id="_x0000_i1034" style="width:0;height:1.5pt" o:hralign="center" o:hrstd="t" o:hr="t" fillcolor="#a0a0a0" stroked="f"/>
         </w:pict>
       </w:r>
     </w:p>
@@ -2692,7 +3185,7 @@
     <w:p>
       <w:r>
         <w:pict w14:anchorId="07A7E60C">
-          <v:rect id="_x0000_i1542" style="width:0;height:1.5pt" o:hralign="center" o:hrstd="t" o:hr="t" fillcolor="#a0a0a0" stroked="f"/>
+          <v:rect id="_x0000_i1035" style="width:0;height:1.5pt" o:hralign="center" o:hrstd="t" o:hr="t" fillcolor="#a0a0a0" stroked="f"/>
         </w:pict>
       </w:r>
     </w:p>
@@ -2826,7 +3319,7 @@
     <w:p>
       <w:r>
         <w:pict w14:anchorId="4F3120F1">
-          <v:rect id="_x0000_i1543" style="width:0;height:1.5pt" o:hralign="center" o:hrstd="t" o:hr="t" fillcolor="#a0a0a0" stroked="f"/>
+          <v:rect id="_x0000_i1036" style="width:0;height:1.5pt" o:hralign="center" o:hrstd="t" o:hr="t" fillcolor="#a0a0a0" stroked="f"/>
         </w:pict>
       </w:r>
     </w:p>
@@ -2985,7 +3478,7 @@
     <w:p>
       <w:r>
         <w:pict w14:anchorId="2AC99B70">
-          <v:rect id="_x0000_i1544" style="width:0;height:1.5pt" o:hralign="center" o:hrstd="t" o:hr="t" fillcolor="#a0a0a0" stroked="f"/>
+          <v:rect id="_x0000_i1037" style="width:0;height:1.5pt" o:hralign="center" o:hrstd="t" o:hr="t" fillcolor="#a0a0a0" stroked="f"/>
         </w:pict>
       </w:r>
     </w:p>
@@ -3073,7 +3566,7 @@
     <w:p>
       <w:r>
         <w:pict w14:anchorId="135CE205">
-          <v:rect id="_x0000_i1545" style="width:0;height:1.5pt" o:hralign="center" o:hrstd="t" o:hr="t" fillcolor="#a0a0a0" stroked="f"/>
+          <v:rect id="_x0000_i1038" style="width:0;height:1.5pt" o:hralign="center" o:hrstd="t" o:hr="t" fillcolor="#a0a0a0" stroked="f"/>
         </w:pict>
       </w:r>
     </w:p>
@@ -3342,7 +3835,7 @@
     <w:p>
       <w:r>
         <w:pict w14:anchorId="5E5E51F9">
-          <v:rect id="_x0000_i1233" style="width:0;height:1.5pt" o:hralign="center" o:hrstd="t" o:hr="t" fillcolor="#a0a0a0" stroked="f"/>
+          <v:rect id="_x0000_i1039" style="width:0;height:1.5pt" o:hralign="center" o:hrstd="t" o:hr="t" fillcolor="#a0a0a0" stroked="f"/>
         </w:pict>
       </w:r>
     </w:p>
@@ -3524,7 +4017,7 @@
     <w:p>
       <w:r>
         <w:pict w14:anchorId="637B9426">
-          <v:rect id="_x0000_i1234" style="width:0;height:1.5pt" o:hralign="center" o:hrstd="t" o:hr="t" fillcolor="#a0a0a0" stroked="f"/>
+          <v:rect id="_x0000_i1040" style="width:0;height:1.5pt" o:hralign="center" o:hrstd="t" o:hr="t" fillcolor="#a0a0a0" stroked="f"/>
         </w:pict>
       </w:r>
     </w:p>
@@ -4067,7 +4560,7 @@
     <w:p>
       <w:r>
         <w:pict w14:anchorId="16EF55B7">
-          <v:rect id="_x0000_i1235" style="width:0;height:1.5pt" o:hralign="center" o:hrstd="t" o:hr="t" fillcolor="#a0a0a0" stroked="f"/>
+          <v:rect id="_x0000_i1041" style="width:0;height:1.5pt" o:hralign="center" o:hrstd="t" o:hr="t" fillcolor="#a0a0a0" stroked="f"/>
         </w:pict>
       </w:r>
     </w:p>
@@ -5418,7 +5911,7 @@
     <w:p>
       <w:r>
         <w:pict w14:anchorId="76B81423">
-          <v:rect id="_x0000_i1236" style="width:0;height:1.5pt" o:hralign="center" o:hrstd="t" o:hr="t" fillcolor="#a0a0a0" stroked="f"/>
+          <v:rect id="_x0000_i1042" style="width:0;height:1.5pt" o:hralign="center" o:hrstd="t" o:hr="t" fillcolor="#a0a0a0" stroked="f"/>
         </w:pict>
       </w:r>
     </w:p>
@@ -5611,7 +6104,7 @@
     <w:p>
       <w:r>
         <w:pict w14:anchorId="0EE96792">
-          <v:rect id="_x0000_i1237" style="width:0;height:1.5pt" o:hralign="center" o:hrstd="t" o:hr="t" fillcolor="#a0a0a0" stroked="f"/>
+          <v:rect id="_x0000_i1043" style="width:0;height:1.5pt" o:hralign="center" o:hrstd="t" o:hr="t" fillcolor="#a0a0a0" stroked="f"/>
         </w:pict>
       </w:r>
     </w:p>
@@ -5884,7 +6377,7 @@
     <w:p>
       <w:r>
         <w:pict w14:anchorId="2B371266">
-          <v:rect id="_x0000_i1238" style="width:0;height:1.5pt" o:hralign="center" o:hrstd="t" o:hr="t" fillcolor="#a0a0a0" stroked="f"/>
+          <v:rect id="_x0000_i1044" style="width:0;height:1.5pt" o:hralign="center" o:hrstd="t" o:hr="t" fillcolor="#a0a0a0" stroked="f"/>
         </w:pict>
       </w:r>
     </w:p>
@@ -6157,7 +6650,7 @@
     <w:p>
       <w:r>
         <w:pict w14:anchorId="7AC99C08">
-          <v:rect id="_x0000_i1239" style="width:0;height:1.5pt" o:hralign="center" o:hrstd="t" o:hr="t" fillcolor="#a0a0a0" stroked="f"/>
+          <v:rect id="_x0000_i1045" style="width:0;height:1.5pt" o:hralign="center" o:hrstd="t" o:hr="t" fillcolor="#a0a0a0" stroked="f"/>
         </w:pict>
       </w:r>
     </w:p>
@@ -6855,7 +7348,7 @@
     <w:p>
       <w:r>
         <w:pict w14:anchorId="2373DBF7">
-          <v:rect id="_x0000_i1240" style="width:0;height:1.5pt" o:hralign="center" o:hrstd="t" o:hr="t" fillcolor="#a0a0a0" stroked="f"/>
+          <v:rect id="_x0000_i1046" style="width:0;height:1.5pt" o:hralign="center" o:hrstd="t" o:hr="t" fillcolor="#a0a0a0" stroked="f"/>
         </w:pict>
       </w:r>
     </w:p>
@@ -6986,7 +7479,7 @@
     <w:p>
       <w:r>
         <w:pict w14:anchorId="2ECA4C5A">
-          <v:rect id="_x0000_i1241" style="width:0;height:1.5pt" o:hralign="center" o:hrstd="t" o:hr="t" fillcolor="#a0a0a0" stroked="f"/>
+          <v:rect id="_x0000_i1047" style="width:0;height:1.5pt" o:hralign="center" o:hrstd="t" o:hr="t" fillcolor="#a0a0a0" stroked="f"/>
         </w:pict>
       </w:r>
     </w:p>
@@ -9698,6 +10191,119 @@
     </w:lvl>
   </w:abstractNum>
   <w:abstractNum w:abstractNumId="18" w15:restartNumberingAfterBreak="0">
+    <w:nsid w:val="26D9170E"/>
+    <w:multiLevelType w:val="hybridMultilevel"/>
+    <w:tmpl w:val="5AA83C8E"/>
+    <w:lvl w:ilvl="0" w:tplc="04090001">
+      <w:start w:val="1"/>
+      <w:numFmt w:val="bullet"/>
+      <w:lvlText w:val=""/>
+      <w:lvlJc w:val="left"/>
+      <w:pPr>
+        <w:ind w:left="720" w:hanging="360"/>
+      </w:pPr>
+      <w:rPr>
+        <w:rFonts w:ascii="Symbol" w:hAnsi="Symbol" w:hint="default"/>
+      </w:rPr>
+    </w:lvl>
+    <w:lvl w:ilvl="1" w:tplc="04090003">
+      <w:start w:val="1"/>
+      <w:numFmt w:val="bullet"/>
+      <w:lvlText w:val="o"/>
+      <w:lvlJc w:val="left"/>
+      <w:pPr>
+        <w:ind w:left="1440" w:hanging="360"/>
+      </w:pPr>
+      <w:rPr>
+        <w:rFonts w:ascii="Courier New" w:hAnsi="Courier New" w:cs="Courier New" w:hint="default"/>
+      </w:rPr>
+    </w:lvl>
+    <w:lvl w:ilvl="2" w:tplc="04090005">
+      <w:start w:val="1"/>
+      <w:numFmt w:val="bullet"/>
+      <w:lvlText w:val=""/>
+      <w:lvlJc w:val="left"/>
+      <w:pPr>
+        <w:ind w:left="2160" w:hanging="360"/>
+      </w:pPr>
+      <w:rPr>
+        <w:rFonts w:ascii="Wingdings" w:hAnsi="Wingdings" w:hint="default"/>
+      </w:rPr>
+    </w:lvl>
+    <w:lvl w:ilvl="3" w:tplc="04090001">
+      <w:start w:val="1"/>
+      <w:numFmt w:val="bullet"/>
+      <w:lvlText w:val=""/>
+      <w:lvlJc w:val="left"/>
+      <w:pPr>
+        <w:ind w:left="2880" w:hanging="360"/>
+      </w:pPr>
+      <w:rPr>
+        <w:rFonts w:ascii="Symbol" w:hAnsi="Symbol" w:hint="default"/>
+      </w:rPr>
+    </w:lvl>
+    <w:lvl w:ilvl="4" w:tplc="04090003">
+      <w:start w:val="1"/>
+      <w:numFmt w:val="bullet"/>
+      <w:lvlText w:val="o"/>
+      <w:lvlJc w:val="left"/>
+      <w:pPr>
+        <w:ind w:left="3600" w:hanging="360"/>
+      </w:pPr>
+      <w:rPr>
+        <w:rFonts w:ascii="Courier New" w:hAnsi="Courier New" w:cs="Courier New" w:hint="default"/>
+      </w:rPr>
+    </w:lvl>
+    <w:lvl w:ilvl="5" w:tplc="04090005">
+      <w:start w:val="1"/>
+      <w:numFmt w:val="bullet"/>
+      <w:lvlText w:val=""/>
+      <w:lvlJc w:val="left"/>
+      <w:pPr>
+        <w:ind w:left="4320" w:hanging="360"/>
+      </w:pPr>
+      <w:rPr>
+        <w:rFonts w:ascii="Wingdings" w:hAnsi="Wingdings" w:hint="default"/>
+      </w:rPr>
+    </w:lvl>
+    <w:lvl w:ilvl="6" w:tplc="04090001" w:tentative="1">
+      <w:start w:val="1"/>
+      <w:numFmt w:val="bullet"/>
+      <w:lvlText w:val=""/>
+      <w:lvlJc w:val="left"/>
+      <w:pPr>
+        <w:ind w:left="5040" w:hanging="360"/>
+      </w:pPr>
+      <w:rPr>
+        <w:rFonts w:ascii="Symbol" w:hAnsi="Symbol" w:hint="default"/>
+      </w:rPr>
+    </w:lvl>
+    <w:lvl w:ilvl="7" w:tplc="04090003" w:tentative="1">
+      <w:start w:val="1"/>
+      <w:numFmt w:val="bullet"/>
+      <w:lvlText w:val="o"/>
+      <w:lvlJc w:val="left"/>
+      <w:pPr>
+        <w:ind w:left="5760" w:hanging="360"/>
+      </w:pPr>
+      <w:rPr>
+        <w:rFonts w:ascii="Courier New" w:hAnsi="Courier New" w:cs="Courier New" w:hint="default"/>
+      </w:rPr>
+    </w:lvl>
+    <w:lvl w:ilvl="8" w:tplc="04090005" w:tentative="1">
+      <w:start w:val="1"/>
+      <w:numFmt w:val="bullet"/>
+      <w:lvlText w:val=""/>
+      <w:lvlJc w:val="left"/>
+      <w:pPr>
+        <w:ind w:left="6480" w:hanging="360"/>
+      </w:pPr>
+      <w:rPr>
+        <w:rFonts w:ascii="Wingdings" w:hAnsi="Wingdings" w:hint="default"/>
+      </w:rPr>
+    </w:lvl>
+  </w:abstractNum>
+  <w:abstractNum w:abstractNumId="19" w15:restartNumberingAfterBreak="0">
     <w:nsid w:val="277916BC"/>
     <w:multiLevelType w:val="multilevel"/>
     <w:tmpl w:val="BD0AD1C0"/>
@@ -9814,7 +10420,7 @@
       </w:pPr>
     </w:lvl>
   </w:abstractNum>
-  <w:abstractNum w:abstractNumId="19" w15:restartNumberingAfterBreak="0">
+  <w:abstractNum w:abstractNumId="20" w15:restartNumberingAfterBreak="0">
     <w:nsid w:val="278E3EEF"/>
     <w:multiLevelType w:val="multilevel"/>
     <w:tmpl w:val="3CD07E18"/>
@@ -9963,7 +10569,7 @@
       </w:rPr>
     </w:lvl>
   </w:abstractNum>
-  <w:abstractNum w:abstractNumId="20" w15:restartNumberingAfterBreak="0">
+  <w:abstractNum w:abstractNumId="21" w15:restartNumberingAfterBreak="0">
     <w:nsid w:val="29502E1E"/>
     <w:multiLevelType w:val="multilevel"/>
     <w:tmpl w:val="EE9C5806"/>
@@ -10112,7 +10718,7 @@
       </w:rPr>
     </w:lvl>
   </w:abstractNum>
-  <w:abstractNum w:abstractNumId="21" w15:restartNumberingAfterBreak="0">
+  <w:abstractNum w:abstractNumId="22" w15:restartNumberingAfterBreak="0">
     <w:nsid w:val="2DC176E9"/>
     <w:multiLevelType w:val="multilevel"/>
     <w:tmpl w:val="3F480568"/>
@@ -10261,7 +10867,7 @@
       </w:rPr>
     </w:lvl>
   </w:abstractNum>
-  <w:abstractNum w:abstractNumId="22" w15:restartNumberingAfterBreak="0">
+  <w:abstractNum w:abstractNumId="23" w15:restartNumberingAfterBreak="0">
     <w:nsid w:val="302717E3"/>
     <w:multiLevelType w:val="multilevel"/>
     <w:tmpl w:val="4368499E"/>
@@ -10410,7 +11016,7 @@
       </w:rPr>
     </w:lvl>
   </w:abstractNum>
-  <w:abstractNum w:abstractNumId="23" w15:restartNumberingAfterBreak="0">
+  <w:abstractNum w:abstractNumId="24" w15:restartNumberingAfterBreak="0">
     <w:nsid w:val="336F709D"/>
     <w:multiLevelType w:val="multilevel"/>
     <w:tmpl w:val="12C803C2"/>
@@ -10559,7 +11165,7 @@
       </w:rPr>
     </w:lvl>
   </w:abstractNum>
-  <w:abstractNum w:abstractNumId="24" w15:restartNumberingAfterBreak="0">
+  <w:abstractNum w:abstractNumId="25" w15:restartNumberingAfterBreak="0">
     <w:nsid w:val="342B0101"/>
     <w:multiLevelType w:val="multilevel"/>
     <w:tmpl w:val="69D0ED6A"/>
@@ -10708,7 +11314,7 @@
       </w:rPr>
     </w:lvl>
   </w:abstractNum>
-  <w:abstractNum w:abstractNumId="25" w15:restartNumberingAfterBreak="0">
+  <w:abstractNum w:abstractNumId="26" w15:restartNumberingAfterBreak="0">
     <w:nsid w:val="36A87A03"/>
     <w:multiLevelType w:val="multilevel"/>
     <w:tmpl w:val="3728624E"/>
@@ -10825,7 +11431,7 @@
       </w:pPr>
     </w:lvl>
   </w:abstractNum>
-  <w:abstractNum w:abstractNumId="26" w15:restartNumberingAfterBreak="0">
+  <w:abstractNum w:abstractNumId="27" w15:restartNumberingAfterBreak="0">
     <w:nsid w:val="36AB05AC"/>
     <w:multiLevelType w:val="multilevel"/>
     <w:tmpl w:val="B14052C6"/>
@@ -10974,7 +11580,7 @@
       </w:rPr>
     </w:lvl>
   </w:abstractNum>
-  <w:abstractNum w:abstractNumId="27" w15:restartNumberingAfterBreak="0">
+  <w:abstractNum w:abstractNumId="28" w15:restartNumberingAfterBreak="0">
     <w:nsid w:val="39511B42"/>
     <w:multiLevelType w:val="multilevel"/>
     <w:tmpl w:val="DF2AD632"/>
@@ -11123,7 +11729,7 @@
       </w:rPr>
     </w:lvl>
   </w:abstractNum>
-  <w:abstractNum w:abstractNumId="28" w15:restartNumberingAfterBreak="0">
+  <w:abstractNum w:abstractNumId="29" w15:restartNumberingAfterBreak="0">
     <w:nsid w:val="3A2E2C11"/>
     <w:multiLevelType w:val="multilevel"/>
     <w:tmpl w:val="6C2C500A"/>
@@ -11272,7 +11878,7 @@
       </w:rPr>
     </w:lvl>
   </w:abstractNum>
-  <w:abstractNum w:abstractNumId="29" w15:restartNumberingAfterBreak="0">
+  <w:abstractNum w:abstractNumId="30" w15:restartNumberingAfterBreak="0">
     <w:nsid w:val="3B086BBD"/>
     <w:multiLevelType w:val="multilevel"/>
     <w:tmpl w:val="F00CA702"/>
@@ -11421,7 +12027,7 @@
       </w:rPr>
     </w:lvl>
   </w:abstractNum>
-  <w:abstractNum w:abstractNumId="30" w15:restartNumberingAfterBreak="0">
+  <w:abstractNum w:abstractNumId="31" w15:restartNumberingAfterBreak="0">
     <w:nsid w:val="3CD33594"/>
     <w:multiLevelType w:val="multilevel"/>
     <w:tmpl w:val="6444F45C"/>
@@ -11570,7 +12176,7 @@
       </w:rPr>
     </w:lvl>
   </w:abstractNum>
-  <w:abstractNum w:abstractNumId="31" w15:restartNumberingAfterBreak="0">
+  <w:abstractNum w:abstractNumId="32" w15:restartNumberingAfterBreak="0">
     <w:nsid w:val="45B315E8"/>
     <w:multiLevelType w:val="multilevel"/>
     <w:tmpl w:val="150E24EE"/>
@@ -11719,7 +12325,7 @@
       </w:rPr>
     </w:lvl>
   </w:abstractNum>
-  <w:abstractNum w:abstractNumId="32" w15:restartNumberingAfterBreak="0">
+  <w:abstractNum w:abstractNumId="33" w15:restartNumberingAfterBreak="0">
     <w:nsid w:val="49200364"/>
     <w:multiLevelType w:val="multilevel"/>
     <w:tmpl w:val="701C4AE6"/>
@@ -11864,7 +12470,7 @@
       </w:rPr>
     </w:lvl>
   </w:abstractNum>
-  <w:abstractNum w:abstractNumId="33" w15:restartNumberingAfterBreak="0">
+  <w:abstractNum w:abstractNumId="34" w15:restartNumberingAfterBreak="0">
     <w:nsid w:val="4BDA3217"/>
     <w:multiLevelType w:val="multilevel"/>
     <w:tmpl w:val="D67AB784"/>
@@ -12013,7 +12619,7 @@
       </w:rPr>
     </w:lvl>
   </w:abstractNum>
-  <w:abstractNum w:abstractNumId="34" w15:restartNumberingAfterBreak="0">
+  <w:abstractNum w:abstractNumId="35" w15:restartNumberingAfterBreak="0">
     <w:nsid w:val="4CEF3548"/>
     <w:multiLevelType w:val="multilevel"/>
     <w:tmpl w:val="B890FF44"/>
@@ -12162,7 +12768,7 @@
       </w:rPr>
     </w:lvl>
   </w:abstractNum>
-  <w:abstractNum w:abstractNumId="35" w15:restartNumberingAfterBreak="0">
+  <w:abstractNum w:abstractNumId="36" w15:restartNumberingAfterBreak="0">
     <w:nsid w:val="4DB02311"/>
     <w:multiLevelType w:val="multilevel"/>
     <w:tmpl w:val="E07226D8"/>
@@ -12311,7 +12917,7 @@
       </w:rPr>
     </w:lvl>
   </w:abstractNum>
-  <w:abstractNum w:abstractNumId="36" w15:restartNumberingAfterBreak="0">
+  <w:abstractNum w:abstractNumId="37" w15:restartNumberingAfterBreak="0">
     <w:nsid w:val="4F0656C7"/>
     <w:multiLevelType w:val="multilevel"/>
     <w:tmpl w:val="984E5C82"/>
@@ -12460,7 +13066,7 @@
       </w:rPr>
     </w:lvl>
   </w:abstractNum>
-  <w:abstractNum w:abstractNumId="37" w15:restartNumberingAfterBreak="0">
+  <w:abstractNum w:abstractNumId="38" w15:restartNumberingAfterBreak="0">
     <w:nsid w:val="4FD96B34"/>
     <w:multiLevelType w:val="multilevel"/>
     <w:tmpl w:val="10F4D262"/>
@@ -12609,7 +13215,7 @@
       </w:rPr>
     </w:lvl>
   </w:abstractNum>
-  <w:abstractNum w:abstractNumId="38" w15:restartNumberingAfterBreak="0">
+  <w:abstractNum w:abstractNumId="39" w15:restartNumberingAfterBreak="0">
     <w:nsid w:val="509B7F33"/>
     <w:multiLevelType w:val="multilevel"/>
     <w:tmpl w:val="21480D18"/>
@@ -12758,7 +13364,7 @@
       </w:rPr>
     </w:lvl>
   </w:abstractNum>
-  <w:abstractNum w:abstractNumId="39" w15:restartNumberingAfterBreak="0">
+  <w:abstractNum w:abstractNumId="40" w15:restartNumberingAfterBreak="0">
     <w:nsid w:val="51810266"/>
     <w:multiLevelType w:val="multilevel"/>
     <w:tmpl w:val="6102E6DE"/>
@@ -12907,7 +13513,7 @@
       </w:rPr>
     </w:lvl>
   </w:abstractNum>
-  <w:abstractNum w:abstractNumId="40" w15:restartNumberingAfterBreak="0">
+  <w:abstractNum w:abstractNumId="41" w15:restartNumberingAfterBreak="0">
     <w:nsid w:val="51E33652"/>
     <w:multiLevelType w:val="multilevel"/>
     <w:tmpl w:val="52561FAE"/>
@@ -13020,7 +13626,7 @@
       </w:pPr>
     </w:lvl>
   </w:abstractNum>
-  <w:abstractNum w:abstractNumId="41" w15:restartNumberingAfterBreak="0">
+  <w:abstractNum w:abstractNumId="42" w15:restartNumberingAfterBreak="0">
     <w:nsid w:val="56717E73"/>
     <w:multiLevelType w:val="multilevel"/>
     <w:tmpl w:val="9C3C3600"/>
@@ -13169,7 +13775,7 @@
       </w:rPr>
     </w:lvl>
   </w:abstractNum>
-  <w:abstractNum w:abstractNumId="42" w15:restartNumberingAfterBreak="0">
+  <w:abstractNum w:abstractNumId="43" w15:restartNumberingAfterBreak="0">
     <w:nsid w:val="577F7055"/>
     <w:multiLevelType w:val="multilevel"/>
     <w:tmpl w:val="79841A1E"/>
@@ -13318,7 +13924,7 @@
       </w:rPr>
     </w:lvl>
   </w:abstractNum>
-  <w:abstractNum w:abstractNumId="43" w15:restartNumberingAfterBreak="0">
+  <w:abstractNum w:abstractNumId="44" w15:restartNumberingAfterBreak="0">
     <w:nsid w:val="59FE2647"/>
     <w:multiLevelType w:val="multilevel"/>
     <w:tmpl w:val="3C5A96C6"/>
@@ -13467,7 +14073,7 @@
       </w:rPr>
     </w:lvl>
   </w:abstractNum>
-  <w:abstractNum w:abstractNumId="44" w15:restartNumberingAfterBreak="0">
+  <w:abstractNum w:abstractNumId="45" w15:restartNumberingAfterBreak="0">
     <w:nsid w:val="628A1274"/>
     <w:multiLevelType w:val="multilevel"/>
     <w:tmpl w:val="5E740E34"/>
@@ -13616,7 +14222,7 @@
       </w:rPr>
     </w:lvl>
   </w:abstractNum>
-  <w:abstractNum w:abstractNumId="45" w15:restartNumberingAfterBreak="0">
+  <w:abstractNum w:abstractNumId="46" w15:restartNumberingAfterBreak="0">
     <w:nsid w:val="65D72DEF"/>
     <w:multiLevelType w:val="multilevel"/>
     <w:tmpl w:val="AF6C57E0"/>
@@ -13765,7 +14371,7 @@
       </w:rPr>
     </w:lvl>
   </w:abstractNum>
-  <w:abstractNum w:abstractNumId="46" w15:restartNumberingAfterBreak="0">
+  <w:abstractNum w:abstractNumId="47" w15:restartNumberingAfterBreak="0">
     <w:nsid w:val="68DF0695"/>
     <w:multiLevelType w:val="multilevel"/>
     <w:tmpl w:val="5418949C"/>
@@ -13914,7 +14520,7 @@
       </w:rPr>
     </w:lvl>
   </w:abstractNum>
-  <w:abstractNum w:abstractNumId="47" w15:restartNumberingAfterBreak="0">
+  <w:abstractNum w:abstractNumId="48" w15:restartNumberingAfterBreak="0">
     <w:nsid w:val="697A4526"/>
     <w:multiLevelType w:val="multilevel"/>
     <w:tmpl w:val="E64C9C36"/>
@@ -14063,7 +14669,7 @@
       </w:rPr>
     </w:lvl>
   </w:abstractNum>
-  <w:abstractNum w:abstractNumId="48" w15:restartNumberingAfterBreak="0">
+  <w:abstractNum w:abstractNumId="49" w15:restartNumberingAfterBreak="0">
     <w:nsid w:val="6BFE3066"/>
     <w:multiLevelType w:val="multilevel"/>
     <w:tmpl w:val="EAC4F474"/>
@@ -14212,7 +14818,7 @@
       </w:rPr>
     </w:lvl>
   </w:abstractNum>
-  <w:abstractNum w:abstractNumId="49" w15:restartNumberingAfterBreak="0">
+  <w:abstractNum w:abstractNumId="50" w15:restartNumberingAfterBreak="0">
     <w:nsid w:val="7B6115F2"/>
     <w:multiLevelType w:val="multilevel"/>
     <w:tmpl w:val="5944F2FC"/>
@@ -14362,7 +14968,7 @@
     </w:lvl>
   </w:abstractNum>
   <w:num w:numId="1" w16cid:durableId="315305650">
-    <w:abstractNumId w:val="30"/>
+    <w:abstractNumId w:val="31"/>
   </w:num>
   <w:num w:numId="2" w16cid:durableId="1505197358">
     <w:abstractNumId w:val="16"/>
@@ -14374,19 +14980,19 @@
     <w:abstractNumId w:val="11"/>
   </w:num>
   <w:num w:numId="5" w16cid:durableId="329991670">
-    <w:abstractNumId w:val="44"/>
+    <w:abstractNumId w:val="45"/>
   </w:num>
   <w:num w:numId="6" w16cid:durableId="1225800795">
-    <w:abstractNumId w:val="23"/>
+    <w:abstractNumId w:val="24"/>
   </w:num>
   <w:num w:numId="7" w16cid:durableId="1233660348">
-    <w:abstractNumId w:val="24"/>
+    <w:abstractNumId w:val="25"/>
   </w:num>
   <w:num w:numId="8" w16cid:durableId="913778922">
     <w:abstractNumId w:val="13"/>
   </w:num>
   <w:num w:numId="9" w16cid:durableId="567688355">
-    <w:abstractNumId w:val="42"/>
+    <w:abstractNumId w:val="43"/>
   </w:num>
   <w:num w:numId="10" w16cid:durableId="375351240">
     <w:abstractNumId w:val="0"/>
@@ -14395,7 +15001,7 @@
     <w:abstractNumId w:val="14"/>
   </w:num>
   <w:num w:numId="12" w16cid:durableId="806093056">
-    <w:abstractNumId w:val="29"/>
+    <w:abstractNumId w:val="30"/>
   </w:num>
   <w:num w:numId="13" w16cid:durableId="816651659">
     <w:abstractNumId w:val="17"/>
@@ -14404,34 +15010,34 @@
     <w:abstractNumId w:val="7"/>
   </w:num>
   <w:num w:numId="15" w16cid:durableId="195970469">
-    <w:abstractNumId w:val="31"/>
+    <w:abstractNumId w:val="32"/>
   </w:num>
   <w:num w:numId="16" w16cid:durableId="801535637">
-    <w:abstractNumId w:val="49"/>
+    <w:abstractNumId w:val="50"/>
   </w:num>
   <w:num w:numId="17" w16cid:durableId="960384372">
     <w:abstractNumId w:val="2"/>
   </w:num>
   <w:num w:numId="18" w16cid:durableId="942225431">
-    <w:abstractNumId w:val="36"/>
+    <w:abstractNumId w:val="37"/>
   </w:num>
   <w:num w:numId="19" w16cid:durableId="1319073782">
     <w:abstractNumId w:val="4"/>
   </w:num>
   <w:num w:numId="20" w16cid:durableId="1260679547">
-    <w:abstractNumId w:val="43"/>
+    <w:abstractNumId w:val="44"/>
   </w:num>
   <w:num w:numId="21" w16cid:durableId="399250939">
-    <w:abstractNumId w:val="41"/>
+    <w:abstractNumId w:val="42"/>
   </w:num>
   <w:num w:numId="22" w16cid:durableId="1622809919">
-    <w:abstractNumId w:val="19"/>
+    <w:abstractNumId w:val="20"/>
   </w:num>
   <w:num w:numId="23" w16cid:durableId="1787311178">
-    <w:abstractNumId w:val="25"/>
+    <w:abstractNumId w:val="26"/>
   </w:num>
   <w:num w:numId="24" w16cid:durableId="1725373281">
-    <w:abstractNumId w:val="32"/>
+    <w:abstractNumId w:val="33"/>
   </w:num>
   <w:num w:numId="25" w16cid:durableId="78989010">
     <w:abstractNumId w:val="6"/>
@@ -14440,76 +15046,79 @@
     <w:abstractNumId w:val="15"/>
   </w:num>
   <w:num w:numId="27" w16cid:durableId="1765494288">
-    <w:abstractNumId w:val="40"/>
+    <w:abstractNumId w:val="41"/>
   </w:num>
   <w:num w:numId="28" w16cid:durableId="901334673">
     <w:abstractNumId w:val="3"/>
   </w:num>
   <w:num w:numId="29" w16cid:durableId="1687898664">
-    <w:abstractNumId w:val="45"/>
+    <w:abstractNumId w:val="46"/>
   </w:num>
   <w:num w:numId="30" w16cid:durableId="851841378">
-    <w:abstractNumId w:val="34"/>
+    <w:abstractNumId w:val="35"/>
   </w:num>
   <w:num w:numId="31" w16cid:durableId="1318269597">
-    <w:abstractNumId w:val="48"/>
+    <w:abstractNumId w:val="49"/>
   </w:num>
   <w:num w:numId="32" w16cid:durableId="1777749645">
-    <w:abstractNumId w:val="46"/>
+    <w:abstractNumId w:val="47"/>
   </w:num>
   <w:num w:numId="33" w16cid:durableId="1986275194">
+    <w:abstractNumId w:val="28"/>
+  </w:num>
+  <w:num w:numId="34" w16cid:durableId="1869875202">
     <w:abstractNumId w:val="27"/>
   </w:num>
-  <w:num w:numId="34" w16cid:durableId="1869875202">
-    <w:abstractNumId w:val="26"/>
-  </w:num>
   <w:num w:numId="35" w16cid:durableId="810708228">
-    <w:abstractNumId w:val="47"/>
+    <w:abstractNumId w:val="48"/>
   </w:num>
   <w:num w:numId="36" w16cid:durableId="527720445">
     <w:abstractNumId w:val="9"/>
   </w:num>
   <w:num w:numId="37" w16cid:durableId="585574355">
-    <w:abstractNumId w:val="18"/>
+    <w:abstractNumId w:val="19"/>
   </w:num>
   <w:num w:numId="38" w16cid:durableId="8485951">
     <w:abstractNumId w:val="5"/>
   </w:num>
   <w:num w:numId="39" w16cid:durableId="1021931401">
-    <w:abstractNumId w:val="35"/>
+    <w:abstractNumId w:val="36"/>
   </w:num>
   <w:num w:numId="40" w16cid:durableId="1538737198">
-    <w:abstractNumId w:val="21"/>
+    <w:abstractNumId w:val="22"/>
   </w:num>
   <w:num w:numId="41" w16cid:durableId="1506238594">
-    <w:abstractNumId w:val="38"/>
+    <w:abstractNumId w:val="39"/>
   </w:num>
   <w:num w:numId="42" w16cid:durableId="1154225723">
-    <w:abstractNumId w:val="22"/>
+    <w:abstractNumId w:val="23"/>
   </w:num>
   <w:num w:numId="43" w16cid:durableId="1023281680">
     <w:abstractNumId w:val="1"/>
   </w:num>
   <w:num w:numId="44" w16cid:durableId="1650556090">
-    <w:abstractNumId w:val="33"/>
+    <w:abstractNumId w:val="34"/>
   </w:num>
   <w:num w:numId="45" w16cid:durableId="1309552039">
-    <w:abstractNumId w:val="37"/>
+    <w:abstractNumId w:val="38"/>
   </w:num>
   <w:num w:numId="46" w16cid:durableId="1498810939">
     <w:abstractNumId w:val="10"/>
   </w:num>
   <w:num w:numId="47" w16cid:durableId="744301825">
-    <w:abstractNumId w:val="20"/>
+    <w:abstractNumId w:val="21"/>
   </w:num>
   <w:num w:numId="48" w16cid:durableId="1229609613">
-    <w:abstractNumId w:val="39"/>
+    <w:abstractNumId w:val="40"/>
   </w:num>
   <w:num w:numId="49" w16cid:durableId="929703245">
     <w:abstractNumId w:val="8"/>
   </w:num>
   <w:num w:numId="50" w16cid:durableId="2018270491">
-    <w:abstractNumId w:val="28"/>
+    <w:abstractNumId w:val="29"/>
+  </w:num>
+  <w:num w:numId="51" w16cid:durableId="1918663328">
+    <w:abstractNumId w:val="18"/>
   </w:num>
 </w:numbering>
 </file>

</xml_diff>